<commit_message>
Initial commit clean - sans les fichiers volumineux
</commit_message>
<xml_diff>
--- a/Readme.docx
+++ b/Readme.docx
@@ -19,8 +19,65 @@
       </w:r>
       <w:proofErr w:type="spellEnd"/>
       <w:r>
-        <w:t xml:space="preserve"> LLM :</w:t>
-      </w:r>
+        <w:t xml:space="preserve"> </w:t>
+      </w:r>
+      <w:proofErr w:type="spellStart"/>
+      <w:r>
+        <w:t>dataset</w:t>
+      </w:r>
+      <w:proofErr w:type="spellEnd"/>
+      <w:r>
+        <w:t xml:space="preserve"> QA : </w:t>
+      </w:r>
+    </w:p>
+    <w:p>
+      <w:pPr>
+        <w:rPr>
+          <w:lang w:val="en-US"/>
+        </w:rPr>
+      </w:pPr>
+      <w:r>
+        <w:rPr>
+          <w:lang w:val="en-US"/>
+        </w:rPr>
+        <w:t>Script load_d</w:t>
+      </w:r>
+      <w:r>
+        <w:rPr>
+          <w:lang w:val="en-US"/>
+        </w:rPr>
+        <w:t>ataset.py</w:t>
+      </w:r>
+    </w:p>
+    <w:p>
+      <w:pPr>
+        <w:pStyle w:val="Titre1"/>
+        <w:rPr>
+          <w:lang w:val="en-US"/>
+        </w:rPr>
+      </w:pPr>
+      <w:proofErr w:type="spellStart"/>
+      <w:r>
+        <w:rPr>
+          <w:lang w:val="en-US"/>
+        </w:rPr>
+        <w:t>Telechargement</w:t>
+      </w:r>
+      <w:proofErr w:type="spellEnd"/>
+      <w:r>
+        <w:rPr>
+          <w:lang w:val="en-US"/>
+        </w:rPr>
+        <w:t xml:space="preserve"> </w:t>
+      </w:r>
+      <w:proofErr w:type="gramStart"/>
+      <w:r>
+        <w:rPr>
+          <w:lang w:val="en-US"/>
+        </w:rPr>
+        <w:t>LLM :</w:t>
+      </w:r>
+      <w:proofErr w:type="gramEnd"/>
     </w:p>
     <w:p>
       <w:r>
@@ -596,6 +653,7 @@
               <w:rPr>
                 <w:rFonts w:ascii="Segoe UI Emoji" w:hAnsi="Segoe UI Emoji" w:cs="Segoe UI Emoji"/>
               </w:rPr>
+              <w:lastRenderedPageBreak/>
               <w:t>📈</w:t>
             </w:r>
             <w:r>

</xml_diff>